<commit_message>
Further Development and name changes
</commit_message>
<xml_diff>
--- a/Documentation.docx
+++ b/Documentation.docx
@@ -124,6 +124,7 @@
       <w:r>
         <w:rPr>
           <w:rFonts w:ascii="Calibri" w:eastAsia="Times New Roman" w:hAnsi="Calibri" w:cs="Calibri"/>
+          <w:noProof/>
           <w:lang w:eastAsia="en-GB"/>
         </w:rPr>
         <w:drawing>
@@ -172,24 +173,14 @@
       <w:r>
         <w:t xml:space="preserve">Figure </w:t>
       </w:r>
-      <w:r>
-        <w:fldChar w:fldCharType="begin"/>
-      </w:r>
-      <w:r>
-        <w:instrText xml:space="preserve"> SEQ Figure \* ARABIC </w:instrText>
-      </w:r>
-      <w:r>
-        <w:fldChar w:fldCharType="separate"/>
-      </w:r>
-      <w:r>
-        <w:rPr>
-          <w:noProof/>
-        </w:rPr>
-        <w:t>1</w:t>
-      </w:r>
-      <w:r>
-        <w:fldChar w:fldCharType="end"/>
-      </w:r>
+      <w:fldSimple w:instr=" SEQ Figure \* ARABIC ">
+        <w:r>
+          <w:rPr>
+            <w:noProof/>
+          </w:rPr>
+          <w:t>1</w:t>
+        </w:r>
+      </w:fldSimple>
       <w:bookmarkEnd w:id="0"/>
       <w:r>
         <w:t xml:space="preserve"> – Design First Draft</w:t>
@@ -445,24 +436,14 @@
                             <w:r>
                               <w:t xml:space="preserve">Figure </w:t>
                             </w:r>
-                            <w:r>
-                              <w:fldChar w:fldCharType="begin"/>
-                            </w:r>
-                            <w:r>
-                              <w:instrText xml:space="preserve"> SEQ Figure \* ARABIC </w:instrText>
-                            </w:r>
-                            <w:r>
-                              <w:fldChar w:fldCharType="separate"/>
-                            </w:r>
-                            <w:r>
-                              <w:rPr>
-                                <w:noProof/>
-                              </w:rPr>
-                              <w:t>2</w:t>
-                            </w:r>
-                            <w:r>
-                              <w:fldChar w:fldCharType="end"/>
-                            </w:r>
+                            <w:fldSimple w:instr=" SEQ Figure \* ARABIC ">
+                              <w:r>
+                                <w:rPr>
+                                  <w:noProof/>
+                                </w:rPr>
+                                <w:t>2</w:t>
+                              </w:r>
+                            </w:fldSimple>
                             <w:r>
                               <w:t xml:space="preserve"> - Simple Enigma Operation</w:t>
                             </w:r>
@@ -504,24 +485,14 @@
                       <w:r>
                         <w:t xml:space="preserve">Figure </w:t>
                       </w:r>
-                      <w:r>
-                        <w:fldChar w:fldCharType="begin"/>
-                      </w:r>
-                      <w:r>
-                        <w:instrText xml:space="preserve"> SEQ Figure \* ARABIC </w:instrText>
-                      </w:r>
-                      <w:r>
-                        <w:fldChar w:fldCharType="separate"/>
-                      </w:r>
-                      <w:r>
-                        <w:rPr>
-                          <w:noProof/>
-                        </w:rPr>
-                        <w:t>2</w:t>
-                      </w:r>
-                      <w:r>
-                        <w:fldChar w:fldCharType="end"/>
-                      </w:r>
+                      <w:fldSimple w:instr=" SEQ Figure \* ARABIC ">
+                        <w:r>
+                          <w:rPr>
+                            <w:noProof/>
+                          </w:rPr>
+                          <w:t>2</w:t>
+                        </w:r>
+                      </w:fldSimple>
                       <w:r>
                         <w:t xml:space="preserve"> - Simple Enigma Operation</w:t>
                       </w:r>
@@ -702,24 +673,14 @@
       <w:r>
         <w:t xml:space="preserve">Figure </w:t>
       </w:r>
-      <w:r>
-        <w:fldChar w:fldCharType="begin"/>
-      </w:r>
-      <w:r>
-        <w:instrText xml:space="preserve"> SEQ Figure \* ARABIC </w:instrText>
-      </w:r>
-      <w:r>
-        <w:fldChar w:fldCharType="separate"/>
-      </w:r>
-      <w:r>
-        <w:rPr>
-          <w:noProof/>
-        </w:rPr>
-        <w:t>3</w:t>
-      </w:r>
-      <w:r>
-        <w:fldChar w:fldCharType="end"/>
-      </w:r>
+      <w:fldSimple w:instr=" SEQ Figure \* ARABIC ">
+        <w:r>
+          <w:rPr>
+            <w:noProof/>
+          </w:rPr>
+          <w:t>3</w:t>
+        </w:r>
+      </w:fldSimple>
       <w:bookmarkEnd w:id="1"/>
       <w:r>
         <w:t xml:space="preserve"> - Steckered Enigma Operation</w:t>
@@ -741,7 +702,10 @@
     </w:p>
     <w:p>
       <w:r>
-        <w:t>The first functions that were implemented were the ones that had the least dependencies on other functions. The table below contains the first implemented functions and their tests.</w:t>
+        <w:t>The first functions that were implemented were the ones that had the least dependencies on other functions. The table below</w:t>
+      </w:r>
+      <w:r>
+        <w:t xml:space="preserve"> show the order the functions were implemented.</w:t>
       </w:r>
     </w:p>
     <w:p>
@@ -782,6 +746,222 @@
       </w:r>
       <w:r>
         <w:t>input character’s paired letter.</w:t>
+      </w:r>
+    </w:p>
+    <w:tbl>
+      <w:tblPr>
+        <w:tblStyle w:val="TableGrid"/>
+        <w:tblW w:w="0" w:type="auto"/>
+        <w:tblLook w:val="04A0" w:firstRow="1" w:lastRow="0" w:firstColumn="1" w:lastColumn="0" w:noHBand="0" w:noVBand="1"/>
+      </w:tblPr>
+      <w:tblGrid>
+        <w:gridCol w:w="2263"/>
+        <w:gridCol w:w="3686"/>
+        <w:gridCol w:w="1559"/>
+        <w:gridCol w:w="1508"/>
+      </w:tblGrid>
+      <w:tr>
+        <w:tc>
+          <w:tcPr>
+            <w:tcW w:w="2263" w:type="dxa"/>
+            <w:shd w:val="clear" w:color="auto" w:fill="E7E6E6" w:themeFill="background2"/>
+          </w:tcPr>
+          <w:p>
+            <w:r>
+              <w:t>Test Input</w:t>
+            </w:r>
+            <w:r>
+              <w:t xml:space="preserve"> (Character, Reflector)</w:t>
+            </w:r>
+          </w:p>
+        </w:tc>
+        <w:tc>
+          <w:tcPr>
+            <w:tcW w:w="3686" w:type="dxa"/>
+            <w:shd w:val="clear" w:color="auto" w:fill="E7E6E6" w:themeFill="background2"/>
+          </w:tcPr>
+          <w:p>
+            <w:r>
+              <w:t>Rational Behind Values</w:t>
+            </w:r>
+          </w:p>
+        </w:tc>
+        <w:tc>
+          <w:tcPr>
+            <w:tcW w:w="1559" w:type="dxa"/>
+            <w:shd w:val="clear" w:color="auto" w:fill="E7E6E6" w:themeFill="background2"/>
+          </w:tcPr>
+          <w:p>
+            <w:r>
+              <w:t>Expected</w:t>
+            </w:r>
+          </w:p>
+        </w:tc>
+        <w:tc>
+          <w:tcPr>
+            <w:tcW w:w="1508" w:type="dxa"/>
+            <w:shd w:val="clear" w:color="auto" w:fill="E7E6E6" w:themeFill="background2"/>
+          </w:tcPr>
+          <w:p>
+            <w:r>
+              <w:t>Output</w:t>
+            </w:r>
+          </w:p>
+        </w:tc>
+      </w:tr>
+      <w:tr>
+        <w:tc>
+          <w:tcPr>
+            <w:tcW w:w="2263" w:type="dxa"/>
+          </w:tcPr>
+          <w:p>
+            <w:r>
+              <w:t>‘A’, reflectorB</w:t>
+            </w:r>
+          </w:p>
+        </w:tc>
+        <w:tc>
+          <w:tcPr>
+            <w:tcW w:w="3686" w:type="dxa"/>
+          </w:tcPr>
+          <w:p>
+            <w:r>
+              <w:t>Test for values input on the left of the pair are reflected</w:t>
+            </w:r>
+          </w:p>
+        </w:tc>
+        <w:tc>
+          <w:tcPr>
+            <w:tcW w:w="1559" w:type="dxa"/>
+          </w:tcPr>
+          <w:p>
+            <w:r>
+              <w:t>‘Y’</w:t>
+            </w:r>
+          </w:p>
+        </w:tc>
+        <w:tc>
+          <w:tcPr>
+            <w:tcW w:w="1508" w:type="dxa"/>
+          </w:tcPr>
+          <w:p>
+            <w:r>
+              <w:t>‘Y’</w:t>
+            </w:r>
+          </w:p>
+        </w:tc>
+      </w:tr>
+      <w:tr>
+        <w:tc>
+          <w:tcPr>
+            <w:tcW w:w="2263" w:type="dxa"/>
+          </w:tcPr>
+          <w:p>
+            <w:r>
+              <w:t>‘B’, reflectorB</w:t>
+            </w:r>
+          </w:p>
+        </w:tc>
+        <w:tc>
+          <w:tcPr>
+            <w:tcW w:w="3686" w:type="dxa"/>
+          </w:tcPr>
+          <w:p>
+            <w:r>
+              <w:t>Test for element other than first</w:t>
+            </w:r>
+          </w:p>
+        </w:tc>
+        <w:tc>
+          <w:tcPr>
+            <w:tcW w:w="1559" w:type="dxa"/>
+          </w:tcPr>
+          <w:p>
+            <w:r>
+              <w:t>‘R’</w:t>
+            </w:r>
+          </w:p>
+        </w:tc>
+        <w:tc>
+          <w:tcPr>
+            <w:tcW w:w="1508" w:type="dxa"/>
+          </w:tcPr>
+          <w:p>
+            <w:r>
+              <w:t>‘R’</w:t>
+            </w:r>
+          </w:p>
+        </w:tc>
+      </w:tr>
+      <w:tr>
+        <w:tc>
+          <w:tcPr>
+            <w:tcW w:w="2263" w:type="dxa"/>
+          </w:tcPr>
+          <w:p>
+            <w:r>
+              <w:t>‘W’, reflectorB</w:t>
+            </w:r>
+          </w:p>
+        </w:tc>
+        <w:tc>
+          <w:tcPr>
+            <w:tcW w:w="3686" w:type="dxa"/>
+          </w:tcPr>
+          <w:p>
+            <w:r>
+              <w:t>Test for values input on the right of the pair reflected.</w:t>
+            </w:r>
+          </w:p>
+        </w:tc>
+        <w:tc>
+          <w:tcPr>
+            <w:tcW w:w="1559" w:type="dxa"/>
+          </w:tcPr>
+          <w:p>
+            <w:r>
+              <w:t>‘V’</w:t>
+            </w:r>
+          </w:p>
+        </w:tc>
+        <w:tc>
+          <w:tcPr>
+            <w:tcW w:w="1508" w:type="dxa"/>
+          </w:tcPr>
+          <w:p>
+            <w:r>
+              <w:t>‘V’</w:t>
+            </w:r>
+          </w:p>
+        </w:tc>
+      </w:tr>
+    </w:tbl>
+    <w:p/>
+    <w:p>
+      <w:pPr>
+        <w:pStyle w:val="Heading4"/>
+        <w:rPr>
+          <w:u w:val="single"/>
+        </w:rPr>
+      </w:pPr>
+      <w:r>
+        <w:rPr>
+          <w:u w:val="single"/>
+        </w:rPr>
+        <w:t>Rotate Rotors</w:t>
+      </w:r>
+    </w:p>
+    <w:p>
+      <w:r>
+        <w:t>Named “</w:t>
+      </w:r>
+      <w:proofErr w:type="spellStart"/>
+      <w:r>
+        <w:t>rotateRotors</w:t>
+      </w:r>
+      <w:proofErr w:type="spellEnd"/>
+      <w:r>
+        <w:t>” in the implementation. It takes in three separate rotors and an array of their current offsets. If any rotor’s next position is a knock-on position the next rotor in the series will turn. If any rotor’s increment hits 26 it will return to position 0 (rotor has returned to starting position).</w:t>
       </w:r>
     </w:p>
     <w:tbl>
@@ -806,6 +986,9 @@
             <w:r>
               <w:t>Test Input</w:t>
             </w:r>
+            <w:r>
+              <w:t xml:space="preserve"> (Rotor, Rotor, Rotor, Offsets)</w:t>
+            </w:r>
           </w:p>
         </w:tc>
         <w:tc>
@@ -849,7 +1032,8 @@
           </w:tcPr>
           <w:p>
             <w:r>
-              <w:t>‘A’, reflectorB</w:t>
+              <w:lastRenderedPageBreak/>
+              <w:t xml:space="preserve">rotor1, rotor2, rotor3, [0,0,0] </w:t>
             </w:r>
           </w:p>
         </w:tc>
@@ -859,7 +1043,7 @@
           </w:tcPr>
           <w:p>
             <w:r>
-              <w:t>Test for values input on the left of the pair are reflected</w:t>
+              <w:t>First shift for starting input</w:t>
             </w:r>
           </w:p>
         </w:tc>
@@ -869,7 +1053,7 @@
           </w:tcPr>
           <w:p>
             <w:r>
-              <w:t>‘Y’</w:t>
+              <w:t>[0,0,1]</w:t>
             </w:r>
           </w:p>
         </w:tc>
@@ -879,7 +1063,7 @@
           </w:tcPr>
           <w:p>
             <w:r>
-              <w:t>‘Y’</w:t>
+              <w:t>[0,0,1]</w:t>
             </w:r>
           </w:p>
         </w:tc>
@@ -891,7 +1075,7 @@
           </w:tcPr>
           <w:p>
             <w:r>
-              <w:t>‘B’, reflectorB</w:t>
+              <w:t>rotor1, rotor2, rotor3, [0,1,25]</w:t>
             </w:r>
           </w:p>
         </w:tc>
@@ -901,7 +1085,7 @@
           </w:tcPr>
           <w:p>
             <w:r>
-              <w:t>Test for element other than first</w:t>
+              <w:t>Checks for return to starting value</w:t>
             </w:r>
           </w:p>
         </w:tc>
@@ -911,7 +1095,7 @@
           </w:tcPr>
           <w:p>
             <w:r>
-              <w:t>‘R’</w:t>
+              <w:t>[0,1,0]</w:t>
             </w:r>
           </w:p>
         </w:tc>
@@ -921,7 +1105,7 @@
           </w:tcPr>
           <w:p>
             <w:r>
-              <w:t>‘R’</w:t>
+              <w:t>[0,1,0]</w:t>
             </w:r>
           </w:p>
         </w:tc>
@@ -933,7 +1117,7 @@
           </w:tcPr>
           <w:p>
             <w:r>
-              <w:t>‘W’, reflectorB</w:t>
+              <w:t>rotor1, rotor2, rotor3 [0,0,21]</w:t>
             </w:r>
           </w:p>
         </w:tc>
@@ -943,7 +1127,7 @@
           </w:tcPr>
           <w:p>
             <w:r>
-              <w:t>Test for values input on the right of the pair reflected.</w:t>
+              <w:t>Checks for knock on position for third rotor</w:t>
             </w:r>
           </w:p>
         </w:tc>
@@ -953,7 +1137,7 @@
           </w:tcPr>
           <w:p>
             <w:r>
-              <w:t>‘V’</w:t>
+              <w:t>[0,1,22]</w:t>
             </w:r>
           </w:p>
         </w:tc>
@@ -963,7 +1147,91 @@
           </w:tcPr>
           <w:p>
             <w:r>
-              <w:t>‘V’</w:t>
+              <w:t>[0,1,22]</w:t>
+            </w:r>
+          </w:p>
+        </w:tc>
+      </w:tr>
+      <w:tr>
+        <w:tc>
+          <w:tcPr>
+            <w:tcW w:w="2122" w:type="dxa"/>
+          </w:tcPr>
+          <w:p>
+            <w:r>
+              <w:t>rotor1, rotor2, rotor3 [0,4,21]</w:t>
+            </w:r>
+          </w:p>
+        </w:tc>
+        <w:tc>
+          <w:tcPr>
+            <w:tcW w:w="3827" w:type="dxa"/>
+          </w:tcPr>
+          <w:p>
+            <w:r>
+              <w:t>Checks for dual turning of rotors</w:t>
+            </w:r>
+          </w:p>
+        </w:tc>
+        <w:tc>
+          <w:tcPr>
+            <w:tcW w:w="1559" w:type="dxa"/>
+          </w:tcPr>
+          <w:p>
+            <w:r>
+              <w:t>[1,5,22]</w:t>
+            </w:r>
+          </w:p>
+        </w:tc>
+        <w:tc>
+          <w:tcPr>
+            <w:tcW w:w="1508" w:type="dxa"/>
+          </w:tcPr>
+          <w:p>
+            <w:r>
+              <w:t>[1,5,22]</w:t>
+            </w:r>
+          </w:p>
+        </w:tc>
+      </w:tr>
+      <w:tr>
+        <w:tc>
+          <w:tcPr>
+            <w:tcW w:w="2122" w:type="dxa"/>
+          </w:tcPr>
+          <w:p>
+            <w:r>
+              <w:t>rotor1, rotor2, rotor3 [16,4,21]</w:t>
+            </w:r>
+          </w:p>
+        </w:tc>
+        <w:tc>
+          <w:tcPr>
+            <w:tcW w:w="3827" w:type="dxa"/>
+          </w:tcPr>
+          <w:p>
+            <w:r>
+              <w:t>Ensures first rotor has no impact on other rotors</w:t>
+            </w:r>
+          </w:p>
+        </w:tc>
+        <w:tc>
+          <w:tcPr>
+            <w:tcW w:w="1559" w:type="dxa"/>
+          </w:tcPr>
+          <w:p>
+            <w:r>
+              <w:t>[17,5,22]</w:t>
+            </w:r>
+          </w:p>
+        </w:tc>
+        <w:tc>
+          <w:tcPr>
+            <w:tcW w:w="1508" w:type="dxa"/>
+          </w:tcPr>
+          <w:p>
+            <w:r>
+              <w:t>[17,5,22]</w:t>
             </w:r>
           </w:p>
         </w:tc>
@@ -981,20 +1249,20 @@
         <w:rPr>
           <w:u w:val="single"/>
         </w:rPr>
-        <w:t>Rotate Rotors</w:t>
+        <w:t>Integer to Letter Conversion</w:t>
       </w:r>
     </w:p>
     <w:p>
       <w:r>
-        <w:t>Named “</w:t>
+        <w:t>Named “int2let” in code. It performs the reverse of the “</w:t>
       </w:r>
       <w:proofErr w:type="spellStart"/>
       <w:r>
-        <w:t>rotateRotors</w:t>
+        <w:t>alphaPos</w:t>
       </w:r>
       <w:proofErr w:type="spellEnd"/>
       <w:r>
-        <w:t>” in the implementation. It takes in three separate rotors and an array of their current offsets. If any rotor’s next position is a knock-on position the next rotor in the series will turn. If any rotor’s increment hits 26 it will return to position 0 (rotor has returned to starting position).</w:t>
+        <w:t>” provided function and converts a letter index into its equivalent letter.</w:t>
       </w:r>
     </w:p>
     <w:tbl>
@@ -1019,6 +1287,9 @@
             <w:r>
               <w:t>Test Input</w:t>
             </w:r>
+            <w:r>
+              <w:t xml:space="preserve"> (Int)</w:t>
+            </w:r>
           </w:p>
         </w:tc>
         <w:tc>
@@ -1062,7 +1333,7 @@
           </w:tcPr>
           <w:p>
             <w:r>
-              <w:t xml:space="preserve">rotor1, rotor2, rotor3, [0,0,0] </w:t>
+              <w:t>0</w:t>
             </w:r>
           </w:p>
         </w:tc>
@@ -1072,7 +1343,7 @@
           </w:tcPr>
           <w:p>
             <w:r>
-              <w:t>First shift for starting input</w:t>
+              <w:t>Check function converts indexes correctly</w:t>
             </w:r>
           </w:p>
         </w:tc>
@@ -1082,7 +1353,7 @@
           </w:tcPr>
           <w:p>
             <w:r>
-              <w:t>[0,0,1]</w:t>
+              <w:t>‘A’</w:t>
             </w:r>
           </w:p>
         </w:tc>
@@ -1092,7 +1363,7 @@
           </w:tcPr>
           <w:p>
             <w:r>
-              <w:t>[0,0,1]</w:t>
+              <w:t>‘A’</w:t>
             </w:r>
           </w:p>
         </w:tc>
@@ -1104,21 +1375,8 @@
           </w:tcPr>
           <w:p>
             <w:r>
-              <w:lastRenderedPageBreak/>
-              <w:t>rotor1, rotor2, rotor3, [0,</w:t>
-            </w:r>
-            <w:r>
-              <w:t>1</w:t>
-            </w:r>
-            <w:r>
-              <w:t>,</w:t>
-            </w:r>
-            <w:r>
               <w:t>25</w:t>
             </w:r>
-            <w:r>
-              <w:t>]</w:t>
-            </w:r>
           </w:p>
         </w:tc>
         <w:tc>
@@ -1127,7 +1385,7 @@
           </w:tcPr>
           <w:p>
             <w:r>
-              <w:t>Checks for return to starting value</w:t>
+              <w:t>Correct last letter of alphabet</w:t>
             </w:r>
           </w:p>
         </w:tc>
@@ -1137,7 +1395,7 @@
           </w:tcPr>
           <w:p>
             <w:r>
-              <w:t>[0,1,0]</w:t>
+              <w:t>‘Z’</w:t>
             </w:r>
           </w:p>
         </w:tc>
@@ -1147,7 +1405,7 @@
           </w:tcPr>
           <w:p>
             <w:r>
-              <w:t>[0,1,0]</w:t>
+              <w:t>‘Z’</w:t>
             </w:r>
           </w:p>
         </w:tc>
@@ -1159,7 +1417,7 @@
           </w:tcPr>
           <w:p>
             <w:r>
-              <w:t>rotor1, rotor2, rotor3 [0,0,21]</w:t>
+              <w:t>13</w:t>
             </w:r>
           </w:p>
         </w:tc>
@@ -1169,7 +1427,7 @@
           </w:tcPr>
           <w:p>
             <w:r>
-              <w:t>Checks for knock on position for third rotor</w:t>
+              <w:t>Random check</w:t>
             </w:r>
           </w:p>
         </w:tc>
@@ -1179,7 +1437,7 @@
           </w:tcPr>
           <w:p>
             <w:r>
-              <w:t>[0,1,22]</w:t>
+              <w:t>‘N’</w:t>
             </w:r>
           </w:p>
         </w:tc>
@@ -1189,97 +1447,7 @@
           </w:tcPr>
           <w:p>
             <w:r>
-              <w:t>[0,1,22]</w:t>
-            </w:r>
-          </w:p>
-        </w:tc>
-      </w:tr>
-      <w:tr>
-        <w:tc>
-          <w:tcPr>
-            <w:tcW w:w="2122" w:type="dxa"/>
-          </w:tcPr>
-          <w:p>
-            <w:r>
-              <w:t>rotor1, rotor2, rotor3 [0,4,21]</w:t>
-            </w:r>
-          </w:p>
-        </w:tc>
-        <w:tc>
-          <w:tcPr>
-            <w:tcW w:w="3827" w:type="dxa"/>
-          </w:tcPr>
-          <w:p>
-            <w:r>
-              <w:t>Checks for dual turning of rotors</w:t>
-            </w:r>
-          </w:p>
-        </w:tc>
-        <w:tc>
-          <w:tcPr>
-            <w:tcW w:w="1559" w:type="dxa"/>
-          </w:tcPr>
-          <w:p>
-            <w:r>
-              <w:t>[1,5,22]</w:t>
-            </w:r>
-          </w:p>
-        </w:tc>
-        <w:tc>
-          <w:tcPr>
-            <w:tcW w:w="1508" w:type="dxa"/>
-          </w:tcPr>
-          <w:p>
-            <w:r>
-              <w:t>[1,5,22]</w:t>
-            </w:r>
-          </w:p>
-        </w:tc>
-      </w:tr>
-      <w:tr>
-        <w:tc>
-          <w:tcPr>
-            <w:tcW w:w="2122" w:type="dxa"/>
-          </w:tcPr>
-          <w:p>
-            <w:r>
-              <w:t>rotor1, rotor2, rotor3 [</w:t>
-            </w:r>
-            <w:r>
-              <w:t>16</w:t>
-            </w:r>
-            <w:r>
-              <w:t>,4,21]</w:t>
-            </w:r>
-          </w:p>
-        </w:tc>
-        <w:tc>
-          <w:tcPr>
-            <w:tcW w:w="3827" w:type="dxa"/>
-          </w:tcPr>
-          <w:p>
-            <w:r>
-              <w:t>Ensures first rotor has no impact on other rotors</w:t>
-            </w:r>
-          </w:p>
-        </w:tc>
-        <w:tc>
-          <w:tcPr>
-            <w:tcW w:w="1559" w:type="dxa"/>
-          </w:tcPr>
-          <w:p>
-            <w:r>
-              <w:t>[17,5,22]</w:t>
-            </w:r>
-          </w:p>
-        </w:tc>
-        <w:tc>
-          <w:tcPr>
-            <w:tcW w:w="1508" w:type="dxa"/>
-          </w:tcPr>
-          <w:p>
-            <w:r>
-              <w:t>[17,5,22]</w:t>
+              <w:t>‘N’</w:t>
             </w:r>
           </w:p>
         </w:tc>
@@ -1297,12 +1465,1970 @@
         <w:rPr>
           <w:u w:val="single"/>
         </w:rPr>
-        <w:t>Integer to Letter Conversion</w:t>
+        <w:t xml:space="preserve">Shift Letter in </w:t>
+      </w:r>
+      <w:r>
+        <w:rPr>
+          <w:u w:val="single"/>
+        </w:rPr>
+        <w:t xml:space="preserve">the </w:t>
+      </w:r>
+      <w:r>
+        <w:rPr>
+          <w:u w:val="single"/>
+        </w:rPr>
+        <w:t>Alphabet</w:t>
       </w:r>
     </w:p>
+    <w:p>
+      <w:r>
+        <w:t>Named “</w:t>
+      </w:r>
+      <w:proofErr w:type="spellStart"/>
+      <w:r>
+        <w:t>shiftInput</w:t>
+      </w:r>
+      <w:proofErr w:type="spellEnd"/>
+      <w:r>
+        <w:t>” in the code. It moves the letter input forwards in the alphabet by the specified input number of spaces. It will loop back around to the start of the alphabet if the input goes past ‘Z’ value.</w:t>
+      </w:r>
+    </w:p>
+    <w:tbl>
+      <w:tblPr>
+        <w:tblStyle w:val="TableGrid"/>
+        <w:tblW w:w="0" w:type="auto"/>
+        <w:tblLook w:val="04A0" w:firstRow="1" w:lastRow="0" w:firstColumn="1" w:lastColumn="0" w:noHBand="0" w:noVBand="1"/>
+      </w:tblPr>
+      <w:tblGrid>
+        <w:gridCol w:w="2122"/>
+        <w:gridCol w:w="3827"/>
+        <w:gridCol w:w="1559"/>
+        <w:gridCol w:w="1508"/>
+      </w:tblGrid>
+      <w:tr>
+        <w:tc>
+          <w:tcPr>
+            <w:tcW w:w="2122" w:type="dxa"/>
+            <w:shd w:val="clear" w:color="auto" w:fill="E7E6E6" w:themeFill="background2"/>
+          </w:tcPr>
+          <w:p>
+            <w:r>
+              <w:t>Test Input</w:t>
+            </w:r>
+            <w:r>
+              <w:t xml:space="preserve"> (Int, Character)</w:t>
+            </w:r>
+          </w:p>
+        </w:tc>
+        <w:tc>
+          <w:tcPr>
+            <w:tcW w:w="3827" w:type="dxa"/>
+            <w:shd w:val="clear" w:color="auto" w:fill="E7E6E6" w:themeFill="background2"/>
+          </w:tcPr>
+          <w:p>
+            <w:r>
+              <w:t>Rational Behind Values</w:t>
+            </w:r>
+          </w:p>
+        </w:tc>
+        <w:tc>
+          <w:tcPr>
+            <w:tcW w:w="1559" w:type="dxa"/>
+            <w:shd w:val="clear" w:color="auto" w:fill="E7E6E6" w:themeFill="background2"/>
+          </w:tcPr>
+          <w:p>
+            <w:r>
+              <w:t>Expected</w:t>
+            </w:r>
+          </w:p>
+        </w:tc>
+        <w:tc>
+          <w:tcPr>
+            <w:tcW w:w="1508" w:type="dxa"/>
+            <w:shd w:val="clear" w:color="auto" w:fill="E7E6E6" w:themeFill="background2"/>
+          </w:tcPr>
+          <w:p>
+            <w:r>
+              <w:t>Output</w:t>
+            </w:r>
+          </w:p>
+        </w:tc>
+      </w:tr>
+      <w:tr>
+        <w:tc>
+          <w:tcPr>
+            <w:tcW w:w="2122" w:type="dxa"/>
+          </w:tcPr>
+          <w:p>
+            <w:r>
+              <w:t>0, ‘A’</w:t>
+            </w:r>
+          </w:p>
+        </w:tc>
+        <w:tc>
+          <w:tcPr>
+            <w:tcW w:w="3827" w:type="dxa"/>
+          </w:tcPr>
+          <w:p>
+            <w:r>
+              <w:t>Base case</w:t>
+            </w:r>
+          </w:p>
+        </w:tc>
+        <w:tc>
+          <w:tcPr>
+            <w:tcW w:w="1559" w:type="dxa"/>
+          </w:tcPr>
+          <w:p>
+            <w:r>
+              <w:t>‘A’</w:t>
+            </w:r>
+          </w:p>
+        </w:tc>
+        <w:tc>
+          <w:tcPr>
+            <w:tcW w:w="1508" w:type="dxa"/>
+          </w:tcPr>
+          <w:p>
+            <w:r>
+              <w:t>‘A’</w:t>
+            </w:r>
+          </w:p>
+        </w:tc>
+      </w:tr>
+      <w:tr>
+        <w:tc>
+          <w:tcPr>
+            <w:tcW w:w="2122" w:type="dxa"/>
+          </w:tcPr>
+          <w:p>
+            <w:r>
+              <w:t>1, ‘Z’</w:t>
+            </w:r>
+          </w:p>
+        </w:tc>
+        <w:tc>
+          <w:tcPr>
+            <w:tcW w:w="3827" w:type="dxa"/>
+          </w:tcPr>
+          <w:p>
+            <w:r>
+              <w:t>Loop back to first letter of alphabet</w:t>
+            </w:r>
+          </w:p>
+        </w:tc>
+        <w:tc>
+          <w:tcPr>
+            <w:tcW w:w="1559" w:type="dxa"/>
+          </w:tcPr>
+          <w:p>
+            <w:r>
+              <w:t>‘A’</w:t>
+            </w:r>
+          </w:p>
+        </w:tc>
+        <w:tc>
+          <w:tcPr>
+            <w:tcW w:w="1508" w:type="dxa"/>
+          </w:tcPr>
+          <w:p>
+            <w:r>
+              <w:t>‘A’</w:t>
+            </w:r>
+          </w:p>
+        </w:tc>
+      </w:tr>
+      <w:tr>
+        <w:tc>
+          <w:tcPr>
+            <w:tcW w:w="2122" w:type="dxa"/>
+          </w:tcPr>
+          <w:p>
+            <w:r>
+              <w:t>25, ‘Z’</w:t>
+            </w:r>
+          </w:p>
+        </w:tc>
+        <w:tc>
+          <w:tcPr>
+            <w:tcW w:w="3827" w:type="dxa"/>
+          </w:tcPr>
+          <w:p>
+            <w:r>
+              <w:t>Test of function</w:t>
+            </w:r>
+          </w:p>
+        </w:tc>
+        <w:tc>
+          <w:tcPr>
+            <w:tcW w:w="1559" w:type="dxa"/>
+          </w:tcPr>
+          <w:p>
+            <w:r>
+              <w:t>‘Y’</w:t>
+            </w:r>
+          </w:p>
+        </w:tc>
+        <w:tc>
+          <w:tcPr>
+            <w:tcW w:w="1508" w:type="dxa"/>
+          </w:tcPr>
+          <w:p>
+            <w:r>
+              <w:t>‘Y’</w:t>
+            </w:r>
+          </w:p>
+        </w:tc>
+      </w:tr>
+      <w:tr>
+        <w:tc>
+          <w:tcPr>
+            <w:tcW w:w="2122" w:type="dxa"/>
+          </w:tcPr>
+          <w:p>
+            <w:r>
+              <w:t>4, ‘B’</w:t>
+            </w:r>
+          </w:p>
+        </w:tc>
+        <w:tc>
+          <w:tcPr>
+            <w:tcW w:w="3827" w:type="dxa"/>
+          </w:tcPr>
+          <w:p>
+            <w:r>
+              <w:t>Test of function</w:t>
+            </w:r>
+          </w:p>
+        </w:tc>
+        <w:tc>
+          <w:tcPr>
+            <w:tcW w:w="1559" w:type="dxa"/>
+          </w:tcPr>
+          <w:p>
+            <w:r>
+              <w:t>‘F’</w:t>
+            </w:r>
+          </w:p>
+        </w:tc>
+        <w:tc>
+          <w:tcPr>
+            <w:tcW w:w="1508" w:type="dxa"/>
+          </w:tcPr>
+          <w:p>
+            <w:r>
+              <w:t>‘F’</w:t>
+            </w:r>
+          </w:p>
+        </w:tc>
+      </w:tr>
+      <w:tr>
+        <w:tc>
+          <w:tcPr>
+            <w:tcW w:w="2122" w:type="dxa"/>
+          </w:tcPr>
+          <w:p>
+            <w:r>
+              <w:t>30, ‘A’</w:t>
+            </w:r>
+          </w:p>
+        </w:tc>
+        <w:tc>
+          <w:tcPr>
+            <w:tcW w:w="3827" w:type="dxa"/>
+          </w:tcPr>
+          <w:p>
+            <w:r>
+              <w:t>Test if too large of input entered</w:t>
+            </w:r>
+          </w:p>
+        </w:tc>
+        <w:tc>
+          <w:tcPr>
+            <w:tcW w:w="1559" w:type="dxa"/>
+          </w:tcPr>
+          <w:p>
+            <w:r>
+              <w:t>‘E’</w:t>
+            </w:r>
+          </w:p>
+        </w:tc>
+        <w:tc>
+          <w:tcPr>
+            <w:tcW w:w="1508" w:type="dxa"/>
+          </w:tcPr>
+          <w:p>
+            <w:r>
+              <w:t>‘E’</w:t>
+            </w:r>
+          </w:p>
+        </w:tc>
+      </w:tr>
+    </w:tbl>
     <w:p/>
+    <w:p>
+      <w:pPr>
+        <w:pStyle w:val="Heading4"/>
+        <w:rPr>
+          <w:u w:val="single"/>
+        </w:rPr>
+      </w:pPr>
+      <w:r>
+        <w:rPr>
+          <w:u w:val="single"/>
+        </w:rPr>
+        <w:t>Unshift Letter in the Alphabet</w:t>
+      </w:r>
+    </w:p>
+    <w:p>
+      <w:r>
+        <w:t>Named “</w:t>
+      </w:r>
+      <w:proofErr w:type="spellStart"/>
+      <w:r>
+        <w:t>unShiftInput</w:t>
+      </w:r>
+      <w:proofErr w:type="spellEnd"/>
+      <w:r>
+        <w:t>” in the code. This function performs the opposite to “</w:t>
+      </w:r>
+      <w:proofErr w:type="spellStart"/>
+      <w:r>
+        <w:t>shiftInput</w:t>
+      </w:r>
+      <w:proofErr w:type="spellEnd"/>
+      <w:r>
+        <w:t>” and moves a letter backwards along the alphabet by the specified number of positions. It also loops back to the end of the alphabet if the letter goes past the start of the alphabet.</w:t>
+      </w:r>
+    </w:p>
+    <w:tbl>
+      <w:tblPr>
+        <w:tblStyle w:val="TableGrid"/>
+        <w:tblW w:w="0" w:type="auto"/>
+        <w:tblLook w:val="04A0" w:firstRow="1" w:lastRow="0" w:firstColumn="1" w:lastColumn="0" w:noHBand="0" w:noVBand="1"/>
+      </w:tblPr>
+      <w:tblGrid>
+        <w:gridCol w:w="2122"/>
+        <w:gridCol w:w="3827"/>
+        <w:gridCol w:w="1559"/>
+        <w:gridCol w:w="1508"/>
+      </w:tblGrid>
+      <w:tr>
+        <w:tc>
+          <w:tcPr>
+            <w:tcW w:w="2122" w:type="dxa"/>
+            <w:shd w:val="clear" w:color="auto" w:fill="E7E6E6" w:themeFill="background2"/>
+          </w:tcPr>
+          <w:p>
+            <w:r>
+              <w:t>Test Input (Int, Character)</w:t>
+            </w:r>
+          </w:p>
+        </w:tc>
+        <w:tc>
+          <w:tcPr>
+            <w:tcW w:w="3827" w:type="dxa"/>
+            <w:shd w:val="clear" w:color="auto" w:fill="E7E6E6" w:themeFill="background2"/>
+          </w:tcPr>
+          <w:p>
+            <w:r>
+              <w:t>Rational Behind Values</w:t>
+            </w:r>
+          </w:p>
+        </w:tc>
+        <w:tc>
+          <w:tcPr>
+            <w:tcW w:w="1559" w:type="dxa"/>
+            <w:shd w:val="clear" w:color="auto" w:fill="E7E6E6" w:themeFill="background2"/>
+          </w:tcPr>
+          <w:p>
+            <w:r>
+              <w:t>Expected</w:t>
+            </w:r>
+          </w:p>
+        </w:tc>
+        <w:tc>
+          <w:tcPr>
+            <w:tcW w:w="1508" w:type="dxa"/>
+            <w:shd w:val="clear" w:color="auto" w:fill="E7E6E6" w:themeFill="background2"/>
+          </w:tcPr>
+          <w:p>
+            <w:r>
+              <w:t>Output</w:t>
+            </w:r>
+          </w:p>
+        </w:tc>
+      </w:tr>
+      <w:tr>
+        <w:tc>
+          <w:tcPr>
+            <w:tcW w:w="2122" w:type="dxa"/>
+          </w:tcPr>
+          <w:p>
+            <w:r>
+              <w:t>0, ‘A’</w:t>
+            </w:r>
+          </w:p>
+        </w:tc>
+        <w:tc>
+          <w:tcPr>
+            <w:tcW w:w="3827" w:type="dxa"/>
+          </w:tcPr>
+          <w:p>
+            <w:r>
+              <w:t>Base Case</w:t>
+            </w:r>
+          </w:p>
+        </w:tc>
+        <w:tc>
+          <w:tcPr>
+            <w:tcW w:w="1559" w:type="dxa"/>
+          </w:tcPr>
+          <w:p>
+            <w:r>
+              <w:t>‘A’</w:t>
+            </w:r>
+          </w:p>
+        </w:tc>
+        <w:tc>
+          <w:tcPr>
+            <w:tcW w:w="1508" w:type="dxa"/>
+          </w:tcPr>
+          <w:p>
+            <w:r>
+              <w:t>‘A’</w:t>
+            </w:r>
+          </w:p>
+        </w:tc>
+      </w:tr>
+      <w:tr>
+        <w:tc>
+          <w:tcPr>
+            <w:tcW w:w="2122" w:type="dxa"/>
+          </w:tcPr>
+          <w:p>
+            <w:r>
+              <w:t>1, ‘A’</w:t>
+            </w:r>
+          </w:p>
+        </w:tc>
+        <w:tc>
+          <w:tcPr>
+            <w:tcW w:w="3827" w:type="dxa"/>
+          </w:tcPr>
+          <w:p>
+            <w:r>
+              <w:t>Loop back to end of the alphabet</w:t>
+            </w:r>
+          </w:p>
+        </w:tc>
+        <w:tc>
+          <w:tcPr>
+            <w:tcW w:w="1559" w:type="dxa"/>
+          </w:tcPr>
+          <w:p>
+            <w:r>
+              <w:t>‘Z’</w:t>
+            </w:r>
+          </w:p>
+        </w:tc>
+        <w:tc>
+          <w:tcPr>
+            <w:tcW w:w="1508" w:type="dxa"/>
+          </w:tcPr>
+          <w:p>
+            <w:r>
+              <w:t>‘Z’</w:t>
+            </w:r>
+          </w:p>
+        </w:tc>
+      </w:tr>
+      <w:tr>
+        <w:tc>
+          <w:tcPr>
+            <w:tcW w:w="2122" w:type="dxa"/>
+          </w:tcPr>
+          <w:p>
+            <w:r>
+              <w:t>5, ‘H’</w:t>
+            </w:r>
+          </w:p>
+        </w:tc>
+        <w:tc>
+          <w:tcPr>
+            <w:tcW w:w="3827" w:type="dxa"/>
+          </w:tcPr>
+          <w:p>
+            <w:r>
+              <w:t>Test functionality</w:t>
+            </w:r>
+          </w:p>
+        </w:tc>
+        <w:tc>
+          <w:tcPr>
+            <w:tcW w:w="1559" w:type="dxa"/>
+          </w:tcPr>
+          <w:p>
+            <w:r>
+              <w:t>‘C’</w:t>
+            </w:r>
+          </w:p>
+        </w:tc>
+        <w:tc>
+          <w:tcPr>
+            <w:tcW w:w="1508" w:type="dxa"/>
+          </w:tcPr>
+          <w:p>
+            <w:r>
+              <w:t>‘C’</w:t>
+            </w:r>
+          </w:p>
+        </w:tc>
+      </w:tr>
+      <w:tr>
+        <w:trPr>
+          <w:trHeight w:val="137"/>
+        </w:trPr>
+        <w:tc>
+          <w:tcPr>
+            <w:tcW w:w="2122" w:type="dxa"/>
+          </w:tcPr>
+          <w:p>
+            <w:r>
+              <w:t>30, ‘A’</w:t>
+            </w:r>
+          </w:p>
+        </w:tc>
+        <w:tc>
+          <w:tcPr>
+            <w:tcW w:w="3827" w:type="dxa"/>
+          </w:tcPr>
+          <w:p>
+            <w:r>
+              <w:t>Test if too large of input entered</w:t>
+            </w:r>
+          </w:p>
+        </w:tc>
+        <w:tc>
+          <w:tcPr>
+            <w:tcW w:w="1559" w:type="dxa"/>
+          </w:tcPr>
+          <w:p>
+            <w:r>
+              <w:t>‘W’</w:t>
+            </w:r>
+          </w:p>
+        </w:tc>
+        <w:tc>
+          <w:tcPr>
+            <w:tcW w:w="1508" w:type="dxa"/>
+          </w:tcPr>
+          <w:p>
+            <w:r>
+              <w:t>‘W’</w:t>
+            </w:r>
+          </w:p>
+        </w:tc>
+      </w:tr>
+    </w:tbl>
     <w:p/>
+    <w:p>
+      <w:pPr>
+        <w:pStyle w:val="Heading4"/>
+        <w:rPr>
+          <w:u w:val="single"/>
+        </w:rPr>
+      </w:pPr>
+      <w:r>
+        <w:rPr>
+          <w:u w:val="single"/>
+        </w:rPr>
+        <w:lastRenderedPageBreak/>
+        <w:t>Find Passed Through Value</w:t>
+      </w:r>
+    </w:p>
+    <w:p>
+      <w:r>
+        <w:t>Named “</w:t>
+      </w:r>
+      <w:proofErr w:type="spellStart"/>
+      <w:r>
+        <w:t>findLetterPosition</w:t>
+      </w:r>
+      <w:proofErr w:type="spellEnd"/>
+      <w:r>
+        <w:t xml:space="preserve">” in the code. This function takes an array of characters, a character to look for and a counter which by default should be 0. Its purpose it to look for the position of the </w:t>
+      </w:r>
+      <w:r>
+        <w:t xml:space="preserve">character in the </w:t>
+      </w:r>
+      <w:r>
+        <w:t>provided array</w:t>
+      </w:r>
+      <w:r>
+        <w:t>. This is useful when we passing a character back through a rotor. We have the current value that is being passed back but not its position. This function finds it.</w:t>
+      </w:r>
+    </w:p>
+    <w:tbl>
+      <w:tblPr>
+        <w:tblStyle w:val="TableGrid"/>
+        <w:tblW w:w="0" w:type="auto"/>
+        <w:tblLook w:val="04A0" w:firstRow="1" w:lastRow="0" w:firstColumn="1" w:lastColumn="0" w:noHBand="0" w:noVBand="1"/>
+      </w:tblPr>
+      <w:tblGrid>
+        <w:gridCol w:w="3623"/>
+        <w:gridCol w:w="2813"/>
+        <w:gridCol w:w="1342"/>
+        <w:gridCol w:w="1238"/>
+      </w:tblGrid>
+      <w:tr>
+        <w:tc>
+          <w:tcPr>
+            <w:tcW w:w="3623" w:type="dxa"/>
+            <w:shd w:val="clear" w:color="auto" w:fill="E7E6E6" w:themeFill="background2"/>
+          </w:tcPr>
+          <w:p>
+            <w:r>
+              <w:t>Test Input (</w:t>
+            </w:r>
+            <w:r>
+              <w:t>[Char], Char, Int</w:t>
+            </w:r>
+            <w:r>
+              <w:t>)</w:t>
+            </w:r>
+          </w:p>
+        </w:tc>
+        <w:tc>
+          <w:tcPr>
+            <w:tcW w:w="2813" w:type="dxa"/>
+            <w:shd w:val="clear" w:color="auto" w:fill="E7E6E6" w:themeFill="background2"/>
+          </w:tcPr>
+          <w:p>
+            <w:r>
+              <w:t>Rational Behind Values</w:t>
+            </w:r>
+          </w:p>
+        </w:tc>
+        <w:tc>
+          <w:tcPr>
+            <w:tcW w:w="1342" w:type="dxa"/>
+            <w:shd w:val="clear" w:color="auto" w:fill="E7E6E6" w:themeFill="background2"/>
+          </w:tcPr>
+          <w:p>
+            <w:r>
+              <w:t>Expected</w:t>
+            </w:r>
+          </w:p>
+        </w:tc>
+        <w:tc>
+          <w:tcPr>
+            <w:tcW w:w="1238" w:type="dxa"/>
+            <w:shd w:val="clear" w:color="auto" w:fill="E7E6E6" w:themeFill="background2"/>
+          </w:tcPr>
+          <w:p>
+            <w:r>
+              <w:t>Output</w:t>
+            </w:r>
+          </w:p>
+        </w:tc>
+      </w:tr>
+      <w:tr>
+        <w:tc>
+          <w:tcPr>
+            <w:tcW w:w="3623" w:type="dxa"/>
+          </w:tcPr>
+          <w:p>
+            <w:r>
+              <w:t>“</w:t>
+            </w:r>
+            <w:r>
+              <w:t>EKMFLGDQVZNTOWYHXUSPAIBRCJ</w:t>
+            </w:r>
+            <w:r>
+              <w:t>”, ‘E’, 0</w:t>
+            </w:r>
+          </w:p>
+        </w:tc>
+        <w:tc>
+          <w:tcPr>
+            <w:tcW w:w="2813" w:type="dxa"/>
+          </w:tcPr>
+          <w:p>
+            <w:r>
+              <w:t>Base case</w:t>
+            </w:r>
+          </w:p>
+        </w:tc>
+        <w:tc>
+          <w:tcPr>
+            <w:tcW w:w="1342" w:type="dxa"/>
+          </w:tcPr>
+          <w:p>
+            <w:r>
+              <w:t>0</w:t>
+            </w:r>
+          </w:p>
+        </w:tc>
+        <w:tc>
+          <w:tcPr>
+            <w:tcW w:w="1238" w:type="dxa"/>
+          </w:tcPr>
+          <w:p>
+            <w:r>
+              <w:t>0</w:t>
+            </w:r>
+          </w:p>
+        </w:tc>
+      </w:tr>
+      <w:tr>
+        <w:tc>
+          <w:tcPr>
+            <w:tcW w:w="3623" w:type="dxa"/>
+          </w:tcPr>
+          <w:p>
+            <w:r>
+              <w:t>“</w:t>
+            </w:r>
+            <w:r>
+              <w:t>EKMFLGDQVZNTOWYHXUSPAIBRCJ</w:t>
+            </w:r>
+            <w:r>
+              <w:t>”, ‘J’, 0</w:t>
+            </w:r>
+          </w:p>
+        </w:tc>
+        <w:tc>
+          <w:tcPr>
+            <w:tcW w:w="2813" w:type="dxa"/>
+          </w:tcPr>
+          <w:p>
+            <w:r>
+              <w:t>End of character array</w:t>
+            </w:r>
+          </w:p>
+        </w:tc>
+        <w:tc>
+          <w:tcPr>
+            <w:tcW w:w="1342" w:type="dxa"/>
+          </w:tcPr>
+          <w:p>
+            <w:r>
+              <w:t>25</w:t>
+            </w:r>
+          </w:p>
+        </w:tc>
+        <w:tc>
+          <w:tcPr>
+            <w:tcW w:w="1238" w:type="dxa"/>
+          </w:tcPr>
+          <w:p>
+            <w:r>
+              <w:t>25</w:t>
+            </w:r>
+          </w:p>
+        </w:tc>
+      </w:tr>
+      <w:tr>
+        <w:tc>
+          <w:tcPr>
+            <w:tcW w:w="3623" w:type="dxa"/>
+          </w:tcPr>
+          <w:p>
+            <w:r>
+              <w:t>“</w:t>
+            </w:r>
+            <w:r>
+              <w:t>EKMFLGDQVZNTOWYHXUSPAIBRCJ</w:t>
+            </w:r>
+            <w:r>
+              <w:t>”, ‘A’, 20</w:t>
+            </w:r>
+          </w:p>
+        </w:tc>
+        <w:tc>
+          <w:tcPr>
+            <w:tcW w:w="2813" w:type="dxa"/>
+          </w:tcPr>
+          <w:p>
+            <w:r>
+              <w:t>Functionality Checker</w:t>
+            </w:r>
+          </w:p>
+        </w:tc>
+        <w:tc>
+          <w:tcPr>
+            <w:tcW w:w="1342" w:type="dxa"/>
+          </w:tcPr>
+          <w:p>
+            <w:r>
+              <w:t>20</w:t>
+            </w:r>
+          </w:p>
+        </w:tc>
+        <w:tc>
+          <w:tcPr>
+            <w:tcW w:w="1238" w:type="dxa"/>
+          </w:tcPr>
+          <w:p>
+            <w:r>
+              <w:t>20</w:t>
+            </w:r>
+          </w:p>
+        </w:tc>
+      </w:tr>
+    </w:tbl>
     <w:p/>
+    <w:p>
+      <w:pPr>
+        <w:pStyle w:val="Heading4"/>
+      </w:pPr>
+      <w:r>
+        <w:rPr>
+          <w:u w:val="single"/>
+        </w:rPr>
+        <w:t>Pass Left Through Rotors</w:t>
+      </w:r>
+    </w:p>
+    <w:p>
+      <w:r>
+        <w:t>Named “</w:t>
+      </w:r>
+      <w:proofErr w:type="spellStart"/>
+      <w:r>
+        <w:t>passLeft</w:t>
+      </w:r>
+      <w:proofErr w:type="spellEnd"/>
+      <w:r>
+        <w:t>” in the code. This function takes a rotor, a character to cipher and the offset of the rotor. First it shifts the input character by a desired number of positions using “</w:t>
+      </w:r>
+      <w:proofErr w:type="spellStart"/>
+      <w:r>
+        <w:t>shiftInput</w:t>
+      </w:r>
+      <w:proofErr w:type="spellEnd"/>
+      <w:r>
+        <w:t>”. Then it finds the index of the character in the alphabet to find the index of the equivalent value in the rotor. Finally, it unshifts the result by the number of places provided using “</w:t>
+      </w:r>
+      <w:proofErr w:type="spellStart"/>
+      <w:r>
+        <w:t>unShiftInput</w:t>
+      </w:r>
+      <w:proofErr w:type="spellEnd"/>
+      <w:r>
+        <w:t>”.</w:t>
+      </w:r>
+    </w:p>
+    <w:tbl>
+      <w:tblPr>
+        <w:tblStyle w:val="TableGrid"/>
+        <w:tblW w:w="0" w:type="auto"/>
+        <w:tblLook w:val="04A0" w:firstRow="1" w:lastRow="0" w:firstColumn="1" w:lastColumn="0" w:noHBand="0" w:noVBand="1"/>
+      </w:tblPr>
+      <w:tblGrid>
+        <w:gridCol w:w="2122"/>
+        <w:gridCol w:w="3827"/>
+        <w:gridCol w:w="1559"/>
+        <w:gridCol w:w="1508"/>
+      </w:tblGrid>
+      <w:tr>
+        <w:tc>
+          <w:tcPr>
+            <w:tcW w:w="2122" w:type="dxa"/>
+            <w:shd w:val="clear" w:color="auto" w:fill="E7E6E6" w:themeFill="background2"/>
+          </w:tcPr>
+          <w:p>
+            <w:r>
+              <w:t>Test Input (</w:t>
+            </w:r>
+            <w:r>
+              <w:t>Rotor</w:t>
+            </w:r>
+            <w:r>
+              <w:t>, Character</w:t>
+            </w:r>
+            <w:r>
+              <w:t>, Int</w:t>
+            </w:r>
+            <w:r>
+              <w:t>)</w:t>
+            </w:r>
+          </w:p>
+        </w:tc>
+        <w:tc>
+          <w:tcPr>
+            <w:tcW w:w="3827" w:type="dxa"/>
+            <w:shd w:val="clear" w:color="auto" w:fill="E7E6E6" w:themeFill="background2"/>
+          </w:tcPr>
+          <w:p>
+            <w:r>
+              <w:t>Rational Behind Values</w:t>
+            </w:r>
+          </w:p>
+        </w:tc>
+        <w:tc>
+          <w:tcPr>
+            <w:tcW w:w="1559" w:type="dxa"/>
+            <w:shd w:val="clear" w:color="auto" w:fill="E7E6E6" w:themeFill="background2"/>
+          </w:tcPr>
+          <w:p>
+            <w:r>
+              <w:t>Expected</w:t>
+            </w:r>
+          </w:p>
+        </w:tc>
+        <w:tc>
+          <w:tcPr>
+            <w:tcW w:w="1508" w:type="dxa"/>
+            <w:shd w:val="clear" w:color="auto" w:fill="E7E6E6" w:themeFill="background2"/>
+          </w:tcPr>
+          <w:p>
+            <w:r>
+              <w:t>Output</w:t>
+            </w:r>
+          </w:p>
+        </w:tc>
+      </w:tr>
+      <w:tr>
+        <w:tc>
+          <w:tcPr>
+            <w:tcW w:w="2122" w:type="dxa"/>
+          </w:tcPr>
+          <w:p>
+            <w:r>
+              <w:t>Rotor1, ‘A’, 0</w:t>
+            </w:r>
+          </w:p>
+        </w:tc>
+        <w:tc>
+          <w:tcPr>
+            <w:tcW w:w="3827" w:type="dxa"/>
+          </w:tcPr>
+          <w:p>
+            <w:r>
+              <w:t>Base case test</w:t>
+            </w:r>
+          </w:p>
+        </w:tc>
+        <w:tc>
+          <w:tcPr>
+            <w:tcW w:w="1559" w:type="dxa"/>
+          </w:tcPr>
+          <w:p>
+            <w:r>
+              <w:t>‘E’</w:t>
+            </w:r>
+          </w:p>
+        </w:tc>
+        <w:tc>
+          <w:tcPr>
+            <w:tcW w:w="1508" w:type="dxa"/>
+          </w:tcPr>
+          <w:p>
+            <w:r>
+              <w:t>‘E’</w:t>
+            </w:r>
+          </w:p>
+        </w:tc>
+      </w:tr>
+      <w:tr>
+        <w:tc>
+          <w:tcPr>
+            <w:tcW w:w="2122" w:type="dxa"/>
+          </w:tcPr>
+          <w:p>
+            <w:r>
+              <w:t>Rotor2, ‘A’, 0</w:t>
+            </w:r>
+          </w:p>
+        </w:tc>
+        <w:tc>
+          <w:tcPr>
+            <w:tcW w:w="3827" w:type="dxa"/>
+          </w:tcPr>
+          <w:p>
+            <w:r>
+              <w:t>Base case test</w:t>
+            </w:r>
+          </w:p>
+        </w:tc>
+        <w:tc>
+          <w:tcPr>
+            <w:tcW w:w="1559" w:type="dxa"/>
+          </w:tcPr>
+          <w:p>
+            <w:r>
+              <w:t>‘A’</w:t>
+            </w:r>
+          </w:p>
+        </w:tc>
+        <w:tc>
+          <w:tcPr>
+            <w:tcW w:w="1508" w:type="dxa"/>
+          </w:tcPr>
+          <w:p>
+            <w:r>
+              <w:t>‘A’</w:t>
+            </w:r>
+          </w:p>
+        </w:tc>
+      </w:tr>
+      <w:tr>
+        <w:tc>
+          <w:tcPr>
+            <w:tcW w:w="2122" w:type="dxa"/>
+          </w:tcPr>
+          <w:p>
+            <w:r>
+              <w:t>Rotor1, ‘A’, 1</w:t>
+            </w:r>
+          </w:p>
+        </w:tc>
+        <w:tc>
+          <w:tcPr>
+            <w:tcW w:w="3827" w:type="dxa"/>
+          </w:tcPr>
+          <w:p>
+            <w:r>
+              <w:t>Offset increased</w:t>
+            </w:r>
+          </w:p>
+        </w:tc>
+        <w:tc>
+          <w:tcPr>
+            <w:tcW w:w="1559" w:type="dxa"/>
+          </w:tcPr>
+          <w:p>
+            <w:r>
+              <w:t>‘J’</w:t>
+            </w:r>
+          </w:p>
+        </w:tc>
+        <w:tc>
+          <w:tcPr>
+            <w:tcW w:w="1508" w:type="dxa"/>
+          </w:tcPr>
+          <w:p>
+            <w:r>
+              <w:t>‘J’</w:t>
+            </w:r>
+          </w:p>
+        </w:tc>
+      </w:tr>
+      <w:tr>
+        <w:trPr>
+          <w:trHeight w:val="137"/>
+        </w:trPr>
+        <w:tc>
+          <w:tcPr>
+            <w:tcW w:w="2122" w:type="dxa"/>
+          </w:tcPr>
+          <w:p>
+            <w:r>
+              <w:t>Rotor1, ‘B’, 1</w:t>
+            </w:r>
+          </w:p>
+        </w:tc>
+        <w:tc>
+          <w:tcPr>
+            <w:tcW w:w="3827" w:type="dxa"/>
+          </w:tcPr>
+          <w:p>
+            <w:r>
+              <w:t>Offset increased and character changed</w:t>
+            </w:r>
+          </w:p>
+        </w:tc>
+        <w:tc>
+          <w:tcPr>
+            <w:tcW w:w="1559" w:type="dxa"/>
+          </w:tcPr>
+          <w:p>
+            <w:r>
+              <w:t>‘L’</w:t>
+            </w:r>
+          </w:p>
+        </w:tc>
+        <w:tc>
+          <w:tcPr>
+            <w:tcW w:w="1508" w:type="dxa"/>
+          </w:tcPr>
+          <w:p>
+            <w:r>
+              <w:t>‘L’</w:t>
+            </w:r>
+          </w:p>
+        </w:tc>
+      </w:tr>
+      <w:tr>
+        <w:trPr>
+          <w:trHeight w:val="137"/>
+        </w:trPr>
+        <w:tc>
+          <w:tcPr>
+            <w:tcW w:w="2122" w:type="dxa"/>
+          </w:tcPr>
+          <w:p>
+            <w:r>
+              <w:t>Rotor1, ‘A’, 26</w:t>
+            </w:r>
+          </w:p>
+        </w:tc>
+        <w:tc>
+          <w:tcPr>
+            <w:tcW w:w="3827" w:type="dxa"/>
+          </w:tcPr>
+          <w:p>
+            <w:r>
+              <w:t>Checks that result loops back around if offset exceeds alphabet length</w:t>
+            </w:r>
+          </w:p>
+        </w:tc>
+        <w:tc>
+          <w:tcPr>
+            <w:tcW w:w="1559" w:type="dxa"/>
+          </w:tcPr>
+          <w:p>
+            <w:r>
+              <w:t>‘E’</w:t>
+            </w:r>
+          </w:p>
+        </w:tc>
+        <w:tc>
+          <w:tcPr>
+            <w:tcW w:w="1508" w:type="dxa"/>
+          </w:tcPr>
+          <w:p>
+            <w:r>
+              <w:t>‘E’</w:t>
+            </w:r>
+          </w:p>
+        </w:tc>
+      </w:tr>
+      <w:tr>
+        <w:trPr>
+          <w:trHeight w:val="137"/>
+        </w:trPr>
+        <w:tc>
+          <w:tcPr>
+            <w:tcW w:w="2122" w:type="dxa"/>
+          </w:tcPr>
+          <w:p>
+            <w:r>
+              <w:t>Rotor2, ‘Z’, 30</w:t>
+            </w:r>
+          </w:p>
+        </w:tc>
+        <w:tc>
+          <w:tcPr>
+            <w:tcW w:w="3827" w:type="dxa"/>
+          </w:tcPr>
+          <w:p>
+            <w:r>
+              <w:t>Checks that result loops back around if offset exceeds alphabet length</w:t>
+            </w:r>
+          </w:p>
+        </w:tc>
+        <w:tc>
+          <w:tcPr>
+            <w:tcW w:w="1559" w:type="dxa"/>
+          </w:tcPr>
+          <w:p>
+            <w:r>
+              <w:t>‘B’</w:t>
+            </w:r>
+          </w:p>
+        </w:tc>
+        <w:tc>
+          <w:tcPr>
+            <w:tcW w:w="1508" w:type="dxa"/>
+          </w:tcPr>
+          <w:p>
+            <w:r>
+              <w:t>‘B’</w:t>
+            </w:r>
+          </w:p>
+        </w:tc>
+      </w:tr>
+    </w:tbl>
+    <w:p/>
+    <w:p>
+      <w:pPr>
+        <w:pStyle w:val="Heading4"/>
+        <w:rPr>
+          <w:u w:val="single"/>
+        </w:rPr>
+      </w:pPr>
+      <w:r>
+        <w:rPr>
+          <w:u w:val="single"/>
+        </w:rPr>
+        <w:t>Pass Right Through Rotors</w:t>
+      </w:r>
+    </w:p>
+    <w:p>
+      <w:pPr>
+        <w:shd w:val="clear" w:color="auto" w:fill="FFFFFF"/>
+        <w:spacing w:line="285" w:lineRule="atLeast"/>
+        <w:rPr>
+          <w:rFonts w:ascii="Consolas" w:eastAsia="Times New Roman" w:hAnsi="Consolas" w:cs="Times New Roman"/>
+          <w:color w:val="000000"/>
+          <w:sz w:val="21"/>
+          <w:szCs w:val="21"/>
+          <w:lang w:eastAsia="en-GB"/>
+        </w:rPr>
+      </w:pPr>
+      <w:r>
+        <w:t>Named “</w:t>
+      </w:r>
+      <w:proofErr w:type="spellStart"/>
+      <w:r>
+        <w:t>passRight</w:t>
+      </w:r>
+      <w:proofErr w:type="spellEnd"/>
+      <w:r>
+        <w:t>”</w:t>
+      </w:r>
+      <w:r>
+        <w:t xml:space="preserve"> in the code. This function’s operation is similar to pass left except that instead of passing in the letter’s index in the alphabet it uses the letter’s index in the rotor. For example in rotor 1 its alphabet is </w:t>
+      </w:r>
+      <w:r>
+        <w:rPr>
+          <w:rFonts w:cstheme="minorHAnsi"/>
+        </w:rPr>
+        <w:t>“</w:t>
+      </w:r>
+      <w:r>
+        <w:rPr>
+          <w:rFonts w:eastAsia="Times New Roman" w:cstheme="minorHAnsi"/>
+          <w:lang w:eastAsia="en-GB"/>
+        </w:rPr>
+        <w:t>EKMFLGDQVZNTOWYHXUSPAIBRCJ</w:t>
+      </w:r>
+      <w:r>
+        <w:rPr>
+          <w:rFonts w:cstheme="minorHAnsi"/>
+        </w:rPr>
+        <w:t>”</w:t>
+      </w:r>
+      <w:r>
+        <w:rPr>
+          <w:rFonts w:cstheme="minorHAnsi"/>
+        </w:rPr>
+        <w:t xml:space="preserve">, the letter M is at index 2 (starting at 0). This is neccesary to pass the letter backwards through the rotor. </w:t>
+      </w:r>
+    </w:p>
+    <w:tbl>
+      <w:tblPr>
+        <w:tblStyle w:val="TableGrid"/>
+        <w:tblW w:w="0" w:type="auto"/>
+        <w:tblLook w:val="04A0" w:firstRow="1" w:lastRow="0" w:firstColumn="1" w:lastColumn="0" w:noHBand="0" w:noVBand="1"/>
+      </w:tblPr>
+      <w:tblGrid>
+        <w:gridCol w:w="2122"/>
+        <w:gridCol w:w="3827"/>
+        <w:gridCol w:w="1559"/>
+        <w:gridCol w:w="1508"/>
+      </w:tblGrid>
+      <w:tr>
+        <w:tc>
+          <w:tcPr>
+            <w:tcW w:w="2122" w:type="dxa"/>
+            <w:shd w:val="clear" w:color="auto" w:fill="E7E6E6" w:themeFill="background2"/>
+          </w:tcPr>
+          <w:p>
+            <w:r>
+              <w:t xml:space="preserve">Test Input </w:t>
+            </w:r>
+            <w:r>
+              <w:t>(Rotor, Character, Int)</w:t>
+            </w:r>
+          </w:p>
+        </w:tc>
+        <w:tc>
+          <w:tcPr>
+            <w:tcW w:w="3827" w:type="dxa"/>
+            <w:shd w:val="clear" w:color="auto" w:fill="E7E6E6" w:themeFill="background2"/>
+          </w:tcPr>
+          <w:p>
+            <w:r>
+              <w:t>Rational Behind Values</w:t>
+            </w:r>
+          </w:p>
+        </w:tc>
+        <w:tc>
+          <w:tcPr>
+            <w:tcW w:w="1559" w:type="dxa"/>
+            <w:shd w:val="clear" w:color="auto" w:fill="E7E6E6" w:themeFill="background2"/>
+          </w:tcPr>
+          <w:p>
+            <w:r>
+              <w:t>Expected</w:t>
+            </w:r>
+          </w:p>
+        </w:tc>
+        <w:tc>
+          <w:tcPr>
+            <w:tcW w:w="1508" w:type="dxa"/>
+            <w:shd w:val="clear" w:color="auto" w:fill="E7E6E6" w:themeFill="background2"/>
+          </w:tcPr>
+          <w:p>
+            <w:r>
+              <w:t>Output</w:t>
+            </w:r>
+          </w:p>
+        </w:tc>
+      </w:tr>
+      <w:tr>
+        <w:tc>
+          <w:tcPr>
+            <w:tcW w:w="2122" w:type="dxa"/>
+          </w:tcPr>
+          <w:p>
+            <w:r>
+              <w:t>Rotor1, ‘A’, 0</w:t>
+            </w:r>
+          </w:p>
+        </w:tc>
+        <w:tc>
+          <w:tcPr>
+            <w:tcW w:w="3827" w:type="dxa"/>
+          </w:tcPr>
+          <w:p>
+            <w:r>
+              <w:t>Base case test</w:t>
+            </w:r>
+          </w:p>
+        </w:tc>
+        <w:tc>
+          <w:tcPr>
+            <w:tcW w:w="1559" w:type="dxa"/>
+          </w:tcPr>
+          <w:p>
+            <w:r>
+              <w:t>‘</w:t>
+            </w:r>
+            <w:r>
+              <w:t>U</w:t>
+            </w:r>
+            <w:r>
+              <w:t>’</w:t>
+            </w:r>
+          </w:p>
+        </w:tc>
+        <w:tc>
+          <w:tcPr>
+            <w:tcW w:w="1508" w:type="dxa"/>
+          </w:tcPr>
+          <w:p>
+            <w:r>
+              <w:t>‘</w:t>
+            </w:r>
+            <w:r>
+              <w:t>U</w:t>
+            </w:r>
+            <w:r>
+              <w:t>’</w:t>
+            </w:r>
+          </w:p>
+        </w:tc>
+      </w:tr>
+      <w:tr>
+        <w:tc>
+          <w:tcPr>
+            <w:tcW w:w="2122" w:type="dxa"/>
+          </w:tcPr>
+          <w:p>
+            <w:r>
+              <w:t>Rotor2, ‘A’, 0</w:t>
+            </w:r>
+          </w:p>
+        </w:tc>
+        <w:tc>
+          <w:tcPr>
+            <w:tcW w:w="3827" w:type="dxa"/>
+          </w:tcPr>
+          <w:p>
+            <w:r>
+              <w:t>Base case test</w:t>
+            </w:r>
+          </w:p>
+        </w:tc>
+        <w:tc>
+          <w:tcPr>
+            <w:tcW w:w="1559" w:type="dxa"/>
+          </w:tcPr>
+          <w:p>
+            <w:r>
+              <w:t>‘A’</w:t>
+            </w:r>
+          </w:p>
+        </w:tc>
+        <w:tc>
+          <w:tcPr>
+            <w:tcW w:w="1508" w:type="dxa"/>
+          </w:tcPr>
+          <w:p>
+            <w:r>
+              <w:t>‘A’</w:t>
+            </w:r>
+          </w:p>
+        </w:tc>
+      </w:tr>
+      <w:tr>
+        <w:tc>
+          <w:tcPr>
+            <w:tcW w:w="2122" w:type="dxa"/>
+          </w:tcPr>
+          <w:p>
+            <w:r>
+              <w:t>Rotor1, ‘A’, 1</w:t>
+            </w:r>
+          </w:p>
+        </w:tc>
+        <w:tc>
+          <w:tcPr>
+            <w:tcW w:w="3827" w:type="dxa"/>
+          </w:tcPr>
+          <w:p>
+            <w:r>
+              <w:t>Offset increased</w:t>
+            </w:r>
+          </w:p>
+        </w:tc>
+        <w:tc>
+          <w:tcPr>
+            <w:tcW w:w="1559" w:type="dxa"/>
+          </w:tcPr>
+          <w:p>
+            <w:r>
+              <w:t>‘</w:t>
+            </w:r>
+            <w:r>
+              <w:t>V</w:t>
+            </w:r>
+            <w:r>
+              <w:t>’</w:t>
+            </w:r>
+          </w:p>
+        </w:tc>
+        <w:tc>
+          <w:tcPr>
+            <w:tcW w:w="1508" w:type="dxa"/>
+          </w:tcPr>
+          <w:p>
+            <w:r>
+              <w:t>‘</w:t>
+            </w:r>
+            <w:r>
+              <w:t>V</w:t>
+            </w:r>
+            <w:r>
+              <w:t>’</w:t>
+            </w:r>
+          </w:p>
+        </w:tc>
+      </w:tr>
+      <w:tr>
+        <w:trPr>
+          <w:trHeight w:val="137"/>
+        </w:trPr>
+        <w:tc>
+          <w:tcPr>
+            <w:tcW w:w="2122" w:type="dxa"/>
+          </w:tcPr>
+          <w:p>
+            <w:r>
+              <w:t>Rotor1, ‘B’, 1</w:t>
+            </w:r>
+          </w:p>
+        </w:tc>
+        <w:tc>
+          <w:tcPr>
+            <w:tcW w:w="3827" w:type="dxa"/>
+          </w:tcPr>
+          <w:p>
+            <w:r>
+              <w:t>Offset increased and character changed</w:t>
+            </w:r>
+          </w:p>
+        </w:tc>
+        <w:tc>
+          <w:tcPr>
+            <w:tcW w:w="1559" w:type="dxa"/>
+          </w:tcPr>
+          <w:p>
+            <w:r>
+              <w:t>‘</w:t>
+            </w:r>
+            <w:r>
+              <w:t>X</w:t>
+            </w:r>
+            <w:r>
+              <w:t>’</w:t>
+            </w:r>
+          </w:p>
+        </w:tc>
+        <w:tc>
+          <w:tcPr>
+            <w:tcW w:w="1508" w:type="dxa"/>
+          </w:tcPr>
+          <w:p>
+            <w:r>
+              <w:t>‘</w:t>
+            </w:r>
+            <w:r>
+              <w:t>X</w:t>
+            </w:r>
+            <w:r>
+              <w:t>’</w:t>
+            </w:r>
+          </w:p>
+        </w:tc>
+      </w:tr>
+      <w:tr>
+        <w:tc>
+          <w:tcPr>
+            <w:tcW w:w="2122" w:type="dxa"/>
+          </w:tcPr>
+          <w:p>
+            <w:r>
+              <w:t>Rotor1, ‘A’, 26</w:t>
+            </w:r>
+          </w:p>
+        </w:tc>
+        <w:tc>
+          <w:tcPr>
+            <w:tcW w:w="3827" w:type="dxa"/>
+          </w:tcPr>
+          <w:p>
+            <w:r>
+              <w:t>Checks that result loops back around if offset exceeds alphabet length</w:t>
+            </w:r>
+          </w:p>
+        </w:tc>
+        <w:tc>
+          <w:tcPr>
+            <w:tcW w:w="1559" w:type="dxa"/>
+          </w:tcPr>
+          <w:p>
+            <w:r>
+              <w:t>‘</w:t>
+            </w:r>
+            <w:r>
+              <w:t>U</w:t>
+            </w:r>
+            <w:r>
+              <w:t>’</w:t>
+            </w:r>
+          </w:p>
+        </w:tc>
+        <w:tc>
+          <w:tcPr>
+            <w:tcW w:w="1508" w:type="dxa"/>
+          </w:tcPr>
+          <w:p>
+            <w:r>
+              <w:t>‘</w:t>
+            </w:r>
+            <w:r>
+              <w:t>U</w:t>
+            </w:r>
+            <w:r>
+              <w:t>’</w:t>
+            </w:r>
+          </w:p>
+        </w:tc>
+      </w:tr>
+      <w:tr>
+        <w:tc>
+          <w:tcPr>
+            <w:tcW w:w="2122" w:type="dxa"/>
+          </w:tcPr>
+          <w:p>
+            <w:r>
+              <w:t>Rotor2, ‘Z’, 30</w:t>
+            </w:r>
+          </w:p>
+        </w:tc>
+        <w:tc>
+          <w:tcPr>
+            <w:tcW w:w="3827" w:type="dxa"/>
+          </w:tcPr>
+          <w:p>
+            <w:r>
+              <w:t>Checks that result loops back around if offset exceeds alphabet length</w:t>
+            </w:r>
+          </w:p>
+        </w:tc>
+        <w:tc>
+          <w:tcPr>
+            <w:tcW w:w="1559" w:type="dxa"/>
+          </w:tcPr>
+          <w:p>
+            <w:r>
+              <w:t>‘</w:t>
+            </w:r>
+            <w:r>
+              <w:t>Y</w:t>
+            </w:r>
+            <w:r>
+              <w:t>’</w:t>
+            </w:r>
+          </w:p>
+        </w:tc>
+        <w:tc>
+          <w:tcPr>
+            <w:tcW w:w="1508" w:type="dxa"/>
+          </w:tcPr>
+          <w:p>
+            <w:r>
+              <w:t>‘</w:t>
+            </w:r>
+            <w:r>
+              <w:t>Y</w:t>
+            </w:r>
+            <w:r>
+              <w:t>’</w:t>
+            </w:r>
+          </w:p>
+        </w:tc>
+      </w:tr>
+    </w:tbl>
+    <w:p/>
+    <w:p>
+      <w:pPr>
+        <w:pStyle w:val="Heading4"/>
+        <w:rPr>
+          <w:u w:val="single"/>
+        </w:rPr>
+      </w:pPr>
+      <w:r>
+        <w:rPr>
+          <w:u w:val="single"/>
+        </w:rPr>
+        <w:lastRenderedPageBreak/>
+        <w:t>Stecker Input (Plug Board)</w:t>
+      </w:r>
+    </w:p>
+    <w:p>
+      <w:r>
+        <w:t>Named “</w:t>
+      </w:r>
+      <w:proofErr w:type="spellStart"/>
+      <w:r>
+        <w:t>steckerPass</w:t>
+      </w:r>
+      <w:proofErr w:type="spellEnd"/>
+      <w:r>
+        <w:t xml:space="preserve">” in the </w:t>
+      </w:r>
+      <w:r>
+        <w:t>code. Its purpose is to stecker the input based on the provided stecker pairs. If the letter is not found in the stecker pairs then it will return the original letter.</w:t>
+      </w:r>
+      <w:r>
+        <w:t xml:space="preserve"> </w:t>
+      </w:r>
+    </w:p>
+    <w:tbl>
+      <w:tblPr>
+        <w:tblStyle w:val="TableGrid"/>
+        <w:tblW w:w="0" w:type="auto"/>
+        <w:tblLook w:val="04A0" w:firstRow="1" w:lastRow="0" w:firstColumn="1" w:lastColumn="0" w:noHBand="0" w:noVBand="1"/>
+      </w:tblPr>
+      <w:tblGrid>
+        <w:gridCol w:w="2333"/>
+        <w:gridCol w:w="3677"/>
+        <w:gridCol w:w="1532"/>
+        <w:gridCol w:w="1474"/>
+      </w:tblGrid>
+      <w:tr>
+        <w:tc>
+          <w:tcPr>
+            <w:tcW w:w="2333" w:type="dxa"/>
+            <w:shd w:val="clear" w:color="auto" w:fill="E7E6E6" w:themeFill="background2"/>
+          </w:tcPr>
+          <w:p>
+            <w:r>
+              <w:t>Test Input (Int, Character)</w:t>
+            </w:r>
+          </w:p>
+        </w:tc>
+        <w:tc>
+          <w:tcPr>
+            <w:tcW w:w="3677" w:type="dxa"/>
+            <w:shd w:val="clear" w:color="auto" w:fill="E7E6E6" w:themeFill="background2"/>
+          </w:tcPr>
+          <w:p>
+            <w:r>
+              <w:t>Rational Behind Values</w:t>
+            </w:r>
+          </w:p>
+        </w:tc>
+        <w:tc>
+          <w:tcPr>
+            <w:tcW w:w="1532" w:type="dxa"/>
+            <w:shd w:val="clear" w:color="auto" w:fill="E7E6E6" w:themeFill="background2"/>
+          </w:tcPr>
+          <w:p>
+            <w:r>
+              <w:t>Expected</w:t>
+            </w:r>
+          </w:p>
+        </w:tc>
+        <w:tc>
+          <w:tcPr>
+            <w:tcW w:w="1474" w:type="dxa"/>
+            <w:shd w:val="clear" w:color="auto" w:fill="E7E6E6" w:themeFill="background2"/>
+          </w:tcPr>
+          <w:p>
+            <w:r>
+              <w:t>Output</w:t>
+            </w:r>
+          </w:p>
+        </w:tc>
+      </w:tr>
+      <w:tr>
+        <w:tc>
+          <w:tcPr>
+            <w:tcW w:w="2333" w:type="dxa"/>
+          </w:tcPr>
+          <w:p>
+            <w:r>
+              <w:t>'A'</w:t>
+            </w:r>
+            <w:r>
+              <w:t xml:space="preserve">, </w:t>
+            </w:r>
+            <w:r>
+              <w:t>[('F','T'),</w:t>
+            </w:r>
+            <w:r>
+              <w:t xml:space="preserve"> </w:t>
+            </w:r>
+            <w:r>
+              <w:t>('D','U'),</w:t>
+            </w:r>
+            <w:r>
+              <w:t xml:space="preserve"> </w:t>
+            </w:r>
+            <w:r>
+              <w:t>('V','A'),</w:t>
+            </w:r>
+            <w:r>
+              <w:t xml:space="preserve"> </w:t>
+            </w:r>
+            <w:r>
+              <w:t>('K','W'),</w:t>
+            </w:r>
+            <w:r>
+              <w:t xml:space="preserve"> </w:t>
+            </w:r>
+            <w:r>
+              <w:t>('H','Z'),</w:t>
+            </w:r>
+            <w:r>
+              <w:t xml:space="preserve"> </w:t>
+            </w:r>
+            <w:r>
+              <w:t>('I','X')]</w:t>
+            </w:r>
+          </w:p>
+        </w:tc>
+        <w:tc>
+          <w:tcPr>
+            <w:tcW w:w="3677" w:type="dxa"/>
+          </w:tcPr>
+          <w:p>
+            <w:r>
+              <w:t>Right side value</w:t>
+            </w:r>
+          </w:p>
+        </w:tc>
+        <w:tc>
+          <w:tcPr>
+            <w:tcW w:w="1532" w:type="dxa"/>
+          </w:tcPr>
+          <w:p>
+            <w:r>
+              <w:t>‘V’</w:t>
+            </w:r>
+          </w:p>
+        </w:tc>
+        <w:tc>
+          <w:tcPr>
+            <w:tcW w:w="1474" w:type="dxa"/>
+          </w:tcPr>
+          <w:p>
+            <w:r>
+              <w:t>‘V’</w:t>
+            </w:r>
+          </w:p>
+        </w:tc>
+      </w:tr>
+      <w:tr>
+        <w:tc>
+          <w:tcPr>
+            <w:tcW w:w="2333" w:type="dxa"/>
+          </w:tcPr>
+          <w:p>
+            <w:r>
+              <w:t>'</w:t>
+            </w:r>
+            <w:r>
+              <w:t>I</w:t>
+            </w:r>
+            <w:r>
+              <w:t>'</w:t>
+            </w:r>
+            <w:r>
+              <w:t xml:space="preserve">, </w:t>
+            </w:r>
+            <w:r>
+              <w:t>[('F','T'),</w:t>
+            </w:r>
+            <w:r>
+              <w:t xml:space="preserve"> </w:t>
+            </w:r>
+            <w:r>
+              <w:t>('D','U'),</w:t>
+            </w:r>
+            <w:r>
+              <w:t xml:space="preserve"> </w:t>
+            </w:r>
+            <w:r>
+              <w:t>('V','A'),</w:t>
+            </w:r>
+            <w:r>
+              <w:t xml:space="preserve"> </w:t>
+            </w:r>
+            <w:r>
+              <w:t>('K','W'),</w:t>
+            </w:r>
+            <w:r>
+              <w:t xml:space="preserve"> </w:t>
+            </w:r>
+            <w:r>
+              <w:t>('H','Z'),</w:t>
+            </w:r>
+            <w:r>
+              <w:t xml:space="preserve"> </w:t>
+            </w:r>
+            <w:r>
+              <w:t>('I','X')]</w:t>
+            </w:r>
+          </w:p>
+        </w:tc>
+        <w:tc>
+          <w:tcPr>
+            <w:tcW w:w="3677" w:type="dxa"/>
+          </w:tcPr>
+          <w:p>
+            <w:r>
+              <w:t>Left side value</w:t>
+            </w:r>
+          </w:p>
+        </w:tc>
+        <w:tc>
+          <w:tcPr>
+            <w:tcW w:w="1532" w:type="dxa"/>
+          </w:tcPr>
+          <w:p>
+            <w:r>
+              <w:t>‘X’</w:t>
+            </w:r>
+          </w:p>
+        </w:tc>
+        <w:tc>
+          <w:tcPr>
+            <w:tcW w:w="1474" w:type="dxa"/>
+          </w:tcPr>
+          <w:p>
+            <w:r>
+              <w:t>‘X’</w:t>
+            </w:r>
+          </w:p>
+        </w:tc>
+      </w:tr>
+      <w:tr>
+        <w:tc>
+          <w:tcPr>
+            <w:tcW w:w="2333" w:type="dxa"/>
+          </w:tcPr>
+          <w:p>
+            <w:r>
+              <w:t>'A'</w:t>
+            </w:r>
+            <w:r>
+              <w:t xml:space="preserve">, </w:t>
+            </w:r>
+            <w:r>
+              <w:t>[('F','T'),</w:t>
+            </w:r>
+            <w:r>
+              <w:t xml:space="preserve"> </w:t>
+            </w:r>
+            <w:r>
+              <w:t>('D','U'),</w:t>
+            </w:r>
+            <w:r>
+              <w:t xml:space="preserve"> </w:t>
+            </w:r>
+            <w:r>
+              <w:t>('V','A'),</w:t>
+            </w:r>
+            <w:r>
+              <w:t xml:space="preserve"> </w:t>
+            </w:r>
+            <w:r>
+              <w:t>('K','W'),</w:t>
+            </w:r>
+            <w:r>
+              <w:t xml:space="preserve"> </w:t>
+            </w:r>
+            <w:r>
+              <w:t>('H','Z'),</w:t>
+            </w:r>
+            <w:r>
+              <w:t xml:space="preserve"> </w:t>
+            </w:r>
+            <w:r>
+              <w:t>('I','X')]</w:t>
+            </w:r>
+          </w:p>
+        </w:tc>
+        <w:tc>
+          <w:tcPr>
+            <w:tcW w:w="3677" w:type="dxa"/>
+          </w:tcPr>
+          <w:p>
+            <w:r>
+              <w:t>Value not in stecker</w:t>
+            </w:r>
+          </w:p>
+        </w:tc>
+        <w:tc>
+          <w:tcPr>
+            <w:tcW w:w="1532" w:type="dxa"/>
+          </w:tcPr>
+          <w:p>
+            <w:r>
+              <w:t>‘B’</w:t>
+            </w:r>
+          </w:p>
+        </w:tc>
+        <w:tc>
+          <w:tcPr>
+            <w:tcW w:w="1474" w:type="dxa"/>
+          </w:tcPr>
+          <w:p>
+            <w:r>
+              <w:t>‘B’</w:t>
+            </w:r>
+          </w:p>
+        </w:tc>
+      </w:tr>
+    </w:tbl>
     <w:p/>
     <w:p/>
     <w:tbl>
@@ -1325,7 +3451,7 @@
           </w:tcPr>
           <w:p>
             <w:r>
-              <w:t>Test Input</w:t>
+              <w:t>Test Input (Int, Character)</w:t>
             </w:r>
           </w:p>
         </w:tc>
@@ -1442,6 +3568,9 @@
         </w:tc>
       </w:tr>
       <w:tr>
+        <w:trPr>
+          <w:trHeight w:val="137"/>
+        </w:trPr>
         <w:tc>
           <w:tcPr>
             <w:tcW w:w="2122" w:type="dxa"/>
@@ -1489,7 +3618,7 @@
           </w:tcPr>
           <w:p>
             <w:r>
-              <w:t>Test Input</w:t>
+              <w:t>Test Input (Int, Character)</w:t>
             </w:r>
           </w:p>
         </w:tc>
@@ -1606,6 +3735,343 @@
         </w:tc>
       </w:tr>
       <w:tr>
+        <w:trPr>
+          <w:trHeight w:val="137"/>
+        </w:trPr>
+        <w:tc>
+          <w:tcPr>
+            <w:tcW w:w="2122" w:type="dxa"/>
+          </w:tcPr>
+          <w:p/>
+        </w:tc>
+        <w:tc>
+          <w:tcPr>
+            <w:tcW w:w="3827" w:type="dxa"/>
+          </w:tcPr>
+          <w:p/>
+        </w:tc>
+        <w:tc>
+          <w:tcPr>
+            <w:tcW w:w="1559" w:type="dxa"/>
+          </w:tcPr>
+          <w:p/>
+        </w:tc>
+        <w:tc>
+          <w:tcPr>
+            <w:tcW w:w="1508" w:type="dxa"/>
+          </w:tcPr>
+          <w:p/>
+        </w:tc>
+      </w:tr>
+    </w:tbl>
+    <w:p/>
+    <w:tbl>
+      <w:tblPr>
+        <w:tblStyle w:val="TableGrid"/>
+        <w:tblW w:w="0" w:type="auto"/>
+        <w:tblLook w:val="04A0" w:firstRow="1" w:lastRow="0" w:firstColumn="1" w:lastColumn="0" w:noHBand="0" w:noVBand="1"/>
+      </w:tblPr>
+      <w:tblGrid>
+        <w:gridCol w:w="2122"/>
+        <w:gridCol w:w="3827"/>
+        <w:gridCol w:w="1559"/>
+        <w:gridCol w:w="1508"/>
+      </w:tblGrid>
+      <w:tr>
+        <w:tc>
+          <w:tcPr>
+            <w:tcW w:w="2122" w:type="dxa"/>
+            <w:shd w:val="clear" w:color="auto" w:fill="E7E6E6" w:themeFill="background2"/>
+          </w:tcPr>
+          <w:p>
+            <w:r>
+              <w:t>Test Input (Int, Character)</w:t>
+            </w:r>
+          </w:p>
+        </w:tc>
+        <w:tc>
+          <w:tcPr>
+            <w:tcW w:w="3827" w:type="dxa"/>
+            <w:shd w:val="clear" w:color="auto" w:fill="E7E6E6" w:themeFill="background2"/>
+          </w:tcPr>
+          <w:p>
+            <w:r>
+              <w:t>Rational Behind Values</w:t>
+            </w:r>
+          </w:p>
+        </w:tc>
+        <w:tc>
+          <w:tcPr>
+            <w:tcW w:w="1559" w:type="dxa"/>
+            <w:shd w:val="clear" w:color="auto" w:fill="E7E6E6" w:themeFill="background2"/>
+          </w:tcPr>
+          <w:p>
+            <w:r>
+              <w:t>Expected</w:t>
+            </w:r>
+          </w:p>
+        </w:tc>
+        <w:tc>
+          <w:tcPr>
+            <w:tcW w:w="1508" w:type="dxa"/>
+            <w:shd w:val="clear" w:color="auto" w:fill="E7E6E6" w:themeFill="background2"/>
+          </w:tcPr>
+          <w:p>
+            <w:r>
+              <w:t>Output</w:t>
+            </w:r>
+          </w:p>
+        </w:tc>
+      </w:tr>
+      <w:tr>
+        <w:tc>
+          <w:tcPr>
+            <w:tcW w:w="2122" w:type="dxa"/>
+          </w:tcPr>
+          <w:p/>
+        </w:tc>
+        <w:tc>
+          <w:tcPr>
+            <w:tcW w:w="3827" w:type="dxa"/>
+          </w:tcPr>
+          <w:p/>
+        </w:tc>
+        <w:tc>
+          <w:tcPr>
+            <w:tcW w:w="1559" w:type="dxa"/>
+          </w:tcPr>
+          <w:p/>
+        </w:tc>
+        <w:tc>
+          <w:tcPr>
+            <w:tcW w:w="1508" w:type="dxa"/>
+          </w:tcPr>
+          <w:p/>
+        </w:tc>
+      </w:tr>
+      <w:tr>
+        <w:tc>
+          <w:tcPr>
+            <w:tcW w:w="2122" w:type="dxa"/>
+          </w:tcPr>
+          <w:p/>
+        </w:tc>
+        <w:tc>
+          <w:tcPr>
+            <w:tcW w:w="3827" w:type="dxa"/>
+          </w:tcPr>
+          <w:p/>
+        </w:tc>
+        <w:tc>
+          <w:tcPr>
+            <w:tcW w:w="1559" w:type="dxa"/>
+          </w:tcPr>
+          <w:p/>
+        </w:tc>
+        <w:tc>
+          <w:tcPr>
+            <w:tcW w:w="1508" w:type="dxa"/>
+          </w:tcPr>
+          <w:p/>
+        </w:tc>
+      </w:tr>
+      <w:tr>
+        <w:tc>
+          <w:tcPr>
+            <w:tcW w:w="2122" w:type="dxa"/>
+          </w:tcPr>
+          <w:p/>
+        </w:tc>
+        <w:tc>
+          <w:tcPr>
+            <w:tcW w:w="3827" w:type="dxa"/>
+          </w:tcPr>
+          <w:p/>
+        </w:tc>
+        <w:tc>
+          <w:tcPr>
+            <w:tcW w:w="1559" w:type="dxa"/>
+          </w:tcPr>
+          <w:p/>
+        </w:tc>
+        <w:tc>
+          <w:tcPr>
+            <w:tcW w:w="1508" w:type="dxa"/>
+          </w:tcPr>
+          <w:p/>
+        </w:tc>
+      </w:tr>
+      <w:tr>
+        <w:trPr>
+          <w:trHeight w:val="137"/>
+        </w:trPr>
+        <w:tc>
+          <w:tcPr>
+            <w:tcW w:w="2122" w:type="dxa"/>
+          </w:tcPr>
+          <w:p/>
+        </w:tc>
+        <w:tc>
+          <w:tcPr>
+            <w:tcW w:w="3827" w:type="dxa"/>
+          </w:tcPr>
+          <w:p/>
+        </w:tc>
+        <w:tc>
+          <w:tcPr>
+            <w:tcW w:w="1559" w:type="dxa"/>
+          </w:tcPr>
+          <w:p/>
+        </w:tc>
+        <w:tc>
+          <w:tcPr>
+            <w:tcW w:w="1508" w:type="dxa"/>
+          </w:tcPr>
+          <w:p/>
+        </w:tc>
+      </w:tr>
+    </w:tbl>
+    <w:p/>
+    <w:tbl>
+      <w:tblPr>
+        <w:tblStyle w:val="TableGrid"/>
+        <w:tblW w:w="0" w:type="auto"/>
+        <w:tblLook w:val="04A0" w:firstRow="1" w:lastRow="0" w:firstColumn="1" w:lastColumn="0" w:noHBand="0" w:noVBand="1"/>
+      </w:tblPr>
+      <w:tblGrid>
+        <w:gridCol w:w="2122"/>
+        <w:gridCol w:w="3827"/>
+        <w:gridCol w:w="1559"/>
+        <w:gridCol w:w="1508"/>
+      </w:tblGrid>
+      <w:tr>
+        <w:tc>
+          <w:tcPr>
+            <w:tcW w:w="2122" w:type="dxa"/>
+            <w:shd w:val="clear" w:color="auto" w:fill="E7E6E6" w:themeFill="background2"/>
+          </w:tcPr>
+          <w:p>
+            <w:r>
+              <w:t>Test Input (Int, Character)</w:t>
+            </w:r>
+          </w:p>
+        </w:tc>
+        <w:tc>
+          <w:tcPr>
+            <w:tcW w:w="3827" w:type="dxa"/>
+            <w:shd w:val="clear" w:color="auto" w:fill="E7E6E6" w:themeFill="background2"/>
+          </w:tcPr>
+          <w:p>
+            <w:r>
+              <w:t>Rational Behind Values</w:t>
+            </w:r>
+          </w:p>
+        </w:tc>
+        <w:tc>
+          <w:tcPr>
+            <w:tcW w:w="1559" w:type="dxa"/>
+            <w:shd w:val="clear" w:color="auto" w:fill="E7E6E6" w:themeFill="background2"/>
+          </w:tcPr>
+          <w:p>
+            <w:r>
+              <w:t>Expected</w:t>
+            </w:r>
+          </w:p>
+        </w:tc>
+        <w:tc>
+          <w:tcPr>
+            <w:tcW w:w="1508" w:type="dxa"/>
+            <w:shd w:val="clear" w:color="auto" w:fill="E7E6E6" w:themeFill="background2"/>
+          </w:tcPr>
+          <w:p>
+            <w:r>
+              <w:t>Output</w:t>
+            </w:r>
+          </w:p>
+        </w:tc>
+      </w:tr>
+      <w:tr>
+        <w:tc>
+          <w:tcPr>
+            <w:tcW w:w="2122" w:type="dxa"/>
+          </w:tcPr>
+          <w:p/>
+        </w:tc>
+        <w:tc>
+          <w:tcPr>
+            <w:tcW w:w="3827" w:type="dxa"/>
+          </w:tcPr>
+          <w:p/>
+        </w:tc>
+        <w:tc>
+          <w:tcPr>
+            <w:tcW w:w="1559" w:type="dxa"/>
+          </w:tcPr>
+          <w:p/>
+        </w:tc>
+        <w:tc>
+          <w:tcPr>
+            <w:tcW w:w="1508" w:type="dxa"/>
+          </w:tcPr>
+          <w:p/>
+        </w:tc>
+      </w:tr>
+      <w:tr>
+        <w:tc>
+          <w:tcPr>
+            <w:tcW w:w="2122" w:type="dxa"/>
+          </w:tcPr>
+          <w:p/>
+        </w:tc>
+        <w:tc>
+          <w:tcPr>
+            <w:tcW w:w="3827" w:type="dxa"/>
+          </w:tcPr>
+          <w:p/>
+        </w:tc>
+        <w:tc>
+          <w:tcPr>
+            <w:tcW w:w="1559" w:type="dxa"/>
+          </w:tcPr>
+          <w:p/>
+        </w:tc>
+        <w:tc>
+          <w:tcPr>
+            <w:tcW w:w="1508" w:type="dxa"/>
+          </w:tcPr>
+          <w:p/>
+        </w:tc>
+      </w:tr>
+      <w:tr>
+        <w:tc>
+          <w:tcPr>
+            <w:tcW w:w="2122" w:type="dxa"/>
+          </w:tcPr>
+          <w:p/>
+        </w:tc>
+        <w:tc>
+          <w:tcPr>
+            <w:tcW w:w="3827" w:type="dxa"/>
+          </w:tcPr>
+          <w:p/>
+        </w:tc>
+        <w:tc>
+          <w:tcPr>
+            <w:tcW w:w="1559" w:type="dxa"/>
+          </w:tcPr>
+          <w:p/>
+        </w:tc>
+        <w:tc>
+          <w:tcPr>
+            <w:tcW w:w="1508" w:type="dxa"/>
+          </w:tcPr>
+          <w:p/>
+        </w:tc>
+      </w:tr>
+      <w:tr>
+        <w:trPr>
+          <w:trHeight w:val="137"/>
+        </w:trPr>
         <w:tc>
           <w:tcPr>
             <w:tcW w:w="2122" w:type="dxa"/>
@@ -2752,6 +5218,13 @@
     <w:pitch w:val="variable"/>
     <w:sig w:usb0="E4002EFF" w:usb1="C200247B" w:usb2="00000009" w:usb3="00000000" w:csb0="000001FF" w:csb1="00000000"/>
   </w:font>
+  <w:font w:name="Consolas">
+    <w:panose1 w:val="020B0609020204030204"/>
+    <w:charset w:val="00"/>
+    <w:family w:val="modern"/>
+    <w:pitch w:val="fixed"/>
+    <w:sig w:usb0="E00006FF" w:usb1="0000FCFF" w:usb2="00000001" w:usb3="00000000" w:csb0="0000019F" w:csb1="00000000"/>
+  </w:font>
 </w:fonts>
 </file>
 
@@ -2772,7 +5245,9 @@
   <w:rsids>
     <w:rsidRoot w:val="00C908DD"/>
     <w:rsid w:val="00314086"/>
+    <w:rsid w:val="005A2CDB"/>
     <w:rsid w:val="00C908DD"/>
+    <w:rsid w:val="00F850EA"/>
   </w:rsids>
   <m:mathPr>
     <m:mathFont m:val="Cambria Math"/>
@@ -3225,10 +5700,6 @@
     <w:name w:val="4E0788AC2E424561B1BCE084D0B4486F"/>
     <w:rsid w:val="00C908DD"/>
   </w:style>
-  <w:style w:type="paragraph" w:customStyle="1" w:styleId="EA1ACD1AD0924D868076CD5B5A7F780A">
-    <w:name w:val="EA1ACD1AD0924D868076CD5B5A7F780A"/>
-    <w:rsid w:val="00C908DD"/>
-  </w:style>
 </w:styles>
 </file>
 

</xml_diff>